<commit_message>
bdd gestion des avis enquete et trigger numquestion
</commit_message>
<xml_diff>
--- a/doc/enquete_satisfaction/cahier_des_charges.docx
+++ b/doc/enquete_satisfaction/cahier_des_charges.docx
@@ -272,6 +272,93 @@
     <w:p>
       <w:r>
         <w:t>Page choix enquête :</w:t>
+      </w:r>
+    </w:p>
+    <w:p>
+      <w:pPr>
+        <w:pStyle w:val="Paragraphedeliste"/>
+        <w:numPr>
+          <w:ilvl w:val="0"/>
+          <w:numId w:val="1"/>
+        </w:numPr>
+      </w:pPr>
+      <w:r>
+        <w:t>Visualisation de toutes les enquêtes</w:t>
+      </w:r>
+    </w:p>
+    <w:p>
+      <w:r>
+        <w:t>Page enquete :</w:t>
+      </w:r>
+    </w:p>
+    <w:p>
+      <w:pPr>
+        <w:pStyle w:val="Paragraphedeliste"/>
+        <w:numPr>
+          <w:ilvl w:val="0"/>
+          <w:numId w:val="1"/>
+        </w:numPr>
+      </w:pPr>
+      <w:r>
+        <w:t>Une question à la fois</w:t>
+      </w:r>
+    </w:p>
+    <w:p>
+      <w:pPr>
+        <w:pStyle w:val="Paragraphedeliste"/>
+        <w:numPr>
+          <w:ilvl w:val="0"/>
+          <w:numId w:val="1"/>
+        </w:numPr>
+      </w:pPr>
+      <w:r>
+        <w:t>possibilité de navigué entre les questions</w:t>
+      </w:r>
+    </w:p>
+    <w:p>
+      <w:r>
+        <w:t>Page remerciement :</w:t>
+      </w:r>
+    </w:p>
+    <w:p>
+      <w:pPr>
+        <w:pStyle w:val="Paragraphedeliste"/>
+        <w:numPr>
+          <w:ilvl w:val="0"/>
+          <w:numId w:val="1"/>
+        </w:numPr>
+      </w:pPr>
+      <w:r>
+        <w:t>Commentaire</w:t>
+      </w:r>
+    </w:p>
+    <w:p>
+      <w:pPr>
+        <w:pStyle w:val="Paragraphedeliste"/>
+        <w:numPr>
+          <w:ilvl w:val="0"/>
+          <w:numId w:val="1"/>
+        </w:numPr>
+      </w:pPr>
+      <w:r>
+        <w:t>Possibilité d’inserer un commentaire</w:t>
+      </w:r>
+    </w:p>
+    <w:p>
+      <w:r>
+        <w:t>Page statistique :</w:t>
+      </w:r>
+    </w:p>
+    <w:p>
+      <w:pPr>
+        <w:pStyle w:val="Paragraphedeliste"/>
+        <w:numPr>
+          <w:ilvl w:val="0"/>
+          <w:numId w:val="1"/>
+        </w:numPr>
+      </w:pPr>
+      <w:r>
+        <w:t>affichage des statistiques personnelles et generales</w:t>
       </w:r>
     </w:p>
     <w:p>

</xml_diff>